<commit_message>
Rewrite report and generate pdf file
</commit_message>
<xml_diff>
--- a/report.docx
+++ b/report.docx
@@ -5,76 +5,34 @@
     <w:p>
       <w:pPr>
         <w:rPr>
-          <w:b/>
-          <w:bCs/>
+          <w:sz w:val="28"/>
+          <w:szCs w:val="28"/>
         </w:rPr>
       </w:pPr>
       <w:r>
         <w:rPr>
-          <w:b/>
-          <w:bCs/>
+          <w:sz w:val="28"/>
+          <w:szCs w:val="28"/>
         </w:rPr>
-        <w:t>Chatbot Project Report: Library Customer Service Assistant</w:t>
-      </w:r>
-    </w:p>
-    <w:p>
-      <w:pPr>
-        <w:rPr>
-          <w:b/>
-          <w:bCs/>
-        </w:rPr>
-      </w:pPr>
-      <w:r>
-        <w:rPr>
-          <w:b/>
-          <w:bCs/>
-        </w:rPr>
+        <w:t>Chatbot Project Report: Library Service Assistant</w:t>
+      </w:r>
+    </w:p>
+    <w:p>
+      <w:r>
         <w:t>1. Introduction &amp; Domain</w:t>
       </w:r>
     </w:p>
     <w:p>
-      <w:pPr>
-        <w:rPr>
-          <w:b/>
-          <w:bCs/>
-        </w:rPr>
-      </w:pPr>
-      <w:r>
-        <w:rPr>
-          <w:b/>
-          <w:bCs/>
-        </w:rPr>
-        <w:t>Chatbot Title: Library Customer Service Assistant</w:t>
-      </w:r>
-    </w:p>
-    <w:p>
-      <w:pPr>
-        <w:rPr>
-          <w:b/>
-          <w:bCs/>
-        </w:rPr>
-      </w:pPr>
-      <w:r>
-        <w:rPr>
-          <w:b/>
-          <w:bCs/>
-        </w:rPr>
-        <w:t>Domain of Operation: This chatbot is designed to function as a virtual assistant for a university library management system. Its primary goal is to automate routine inquiries and transactions, reducing the workload on human librarians.</w:t>
-      </w:r>
-    </w:p>
-    <w:p>
-      <w:pPr>
-        <w:rPr>
-          <w:b/>
-          <w:bCs/>
-        </w:rPr>
-      </w:pPr>
-      <w:r>
-        <w:rPr>
-          <w:b/>
-          <w:bCs/>
-        </w:rPr>
-        <w:t>Use Case: The chatbot operates within a customer service context, allowing users to:</w:t>
+      <w:r>
+        <w:t xml:space="preserve">Domain of Operation: </w:t>
+      </w:r>
+      <w:r>
+        <w:t>This chatbot is designed to become a personal library service assistant. Its goal is to automate replies to frequently asked questions and transactions and reduce the amount of work in librarians.</w:t>
+      </w:r>
+    </w:p>
+    <w:p>
+      <w:r>
+        <w:t>Use Case:</w:t>
       </w:r>
     </w:p>
     <w:p>
@@ -83,17 +41,12 @@
           <w:ilvl w:val="0"/>
           <w:numId w:val="7"/>
         </w:numPr>
-        <w:rPr>
-          <w:b/>
-          <w:bCs/>
-        </w:rPr>
-      </w:pPr>
-      <w:r>
-        <w:rPr>
-          <w:b/>
-          <w:bCs/>
-        </w:rPr>
-        <w:t>Inquire about library policies (e.g., opening hours, borrowing limits).</w:t>
+      </w:pPr>
+      <w:r>
+        <w:t>Inquiry</w:t>
+      </w:r>
+      <w:r>
+        <w:t xml:space="preserve"> about library policies (e.g., opening hours, borrowing limits).</w:t>
       </w:r>
     </w:p>
     <w:p>
@@ -102,16 +55,8 @@
           <w:ilvl w:val="0"/>
           <w:numId w:val="7"/>
         </w:numPr>
-        <w:rPr>
-          <w:b/>
-          <w:bCs/>
-        </w:rPr>
-      </w:pPr>
-      <w:r>
-        <w:rPr>
-          <w:b/>
-          <w:bCs/>
-        </w:rPr>
+      </w:pPr>
+      <w:r>
         <w:t>Search for specific books in the catalog.</w:t>
       </w:r>
     </w:p>
@@ -121,17 +66,18 @@
           <w:ilvl w:val="0"/>
           <w:numId w:val="7"/>
         </w:numPr>
-        <w:rPr>
-          <w:b/>
-          <w:bCs/>
-        </w:rPr>
-      </w:pPr>
-      <w:r>
-        <w:rPr>
-          <w:b/>
-          <w:bCs/>
-        </w:rPr>
-        <w:t>Perform real-time transactions (borrowing and returning books), which updates the library's inventory database.</w:t>
+      </w:pPr>
+      <w:r>
+        <w:t xml:space="preserve">Perform real-time transactions (borrowing and returning books), which </w:t>
+      </w:r>
+      <w:r>
+        <w:t>update</w:t>
+      </w:r>
+      <w:r>
+        <w:t>s</w:t>
+      </w:r>
+      <w:r>
+        <w:t xml:space="preserve"> the library's inventory database.</w:t>
       </w:r>
     </w:p>
     <w:p>
@@ -140,160 +86,229 @@
           <w:ilvl w:val="0"/>
           <w:numId w:val="7"/>
         </w:numPr>
+      </w:pPr>
+      <w:r>
+        <w:t>Experience personalized interaction through context memory (e.g., the bot remembers the user's name).</w:t>
+      </w:r>
+    </w:p>
+    <w:p>
+      <w:r>
+        <w:t>2. Process Reflection (Iterative Development)</w:t>
+      </w:r>
+    </w:p>
+    <w:p>
+      <w:r>
+        <w:t>The development of this chatbot followed a structured iterative process, strictly aligning with the weekly learning modules of the course:</w:t>
+      </w:r>
+    </w:p>
+    <w:p>
+      <w:r>
+        <w:t xml:space="preserve">Iteration 1: </w:t>
+      </w:r>
+      <w:r>
+        <w:t>Chatbot part 1</w:t>
+      </w:r>
+      <w:r>
+        <w:t xml:space="preserve"> (Weeks 1-4)</w:t>
+      </w:r>
+    </w:p>
+    <w:p>
+      <w:pPr>
         <w:rPr>
-          <w:b/>
-          <w:bCs/>
+          <w:rFonts w:hint="eastAsia"/>
         </w:rPr>
       </w:pPr>
       <w:r>
+        <w:t xml:space="preserve">In the first 4 weeks, we downloaded Python and </w:t>
+      </w:r>
+      <w:r>
+        <w:t>set up</w:t>
+      </w:r>
+      <w:r>
+        <w:t xml:space="preserve"> the environment for this course.</w:t>
+      </w:r>
+      <w:r>
+        <w:t xml:space="preserve"> I learned how to use anaconda.</w:t>
+      </w:r>
+      <w:r>
+        <w:t xml:space="preserve"> Because I learned Python during my high school, I am having a great time these weeks.</w:t>
+      </w:r>
+    </w:p>
+    <w:p>
+      <w:r>
+        <w:t xml:space="preserve">Iteration 2: </w:t>
+      </w:r>
+      <w:r>
+        <w:t>Chatbot part 2</w:t>
+      </w:r>
+      <w:r>
+        <w:t xml:space="preserve"> (Weeks 5-6)</w:t>
+      </w:r>
+    </w:p>
+    <w:p>
+      <w:r>
+        <w:t xml:space="preserve">In these two weeks, we learned what dictionaries are </w:t>
+      </w:r>
+      <w:r>
+        <w:t>which can store and read the intent</w:t>
+      </w:r>
+      <w:r>
+        <w:t xml:space="preserve"> </w:t>
+      </w:r>
+      <w:r>
+        <w:t>more efficiently</w:t>
+      </w:r>
+      <w:r>
+        <w:t>. Also, introduced to the NLTK library for text analysis during week 5.</w:t>
+      </w:r>
+      <w:r>
+        <w:t xml:space="preserve"> After adding NLTK to my chatbot, the chatbot finally looks smarter.</w:t>
+      </w:r>
+    </w:p>
+    <w:p>
+      <w:r>
+        <w:t xml:space="preserve">Iteration 3: </w:t>
+      </w:r>
+      <w:r>
+        <w:t>Chatbot part 3</w:t>
+      </w:r>
+      <w:r>
+        <w:t xml:space="preserve"> (Weeks 7-8)</w:t>
+      </w:r>
+    </w:p>
+    <w:p>
+      <w:r>
+        <w:t xml:space="preserve">In this iteration, we are moving towards a file system to apply JSON file </w:t>
+      </w:r>
+      <w:r>
+        <w:t xml:space="preserve">into the chatbot. </w:t>
+      </w:r>
+      <w:r>
+        <w:t>Following the course materials</w:t>
+      </w:r>
+      <w:r>
+        <w:t>, I create</w:t>
+      </w:r>
+      <w:r>
+        <w:t xml:space="preserve"> an</w:t>
+      </w:r>
+      <w:r>
+        <w:t xml:space="preserve"> intents.json </w:t>
+      </w:r>
+      <w:r>
+        <w:t xml:space="preserve">file </w:t>
+      </w:r>
+      <w:r>
+        <w:t xml:space="preserve">to store the </w:t>
+      </w:r>
+      <w:r>
+        <w:lastRenderedPageBreak/>
+        <w:t>patterns and responses of my chatbot which makes me easier to manage and adjust the intents.</w:t>
+      </w:r>
+    </w:p>
+    <w:p>
+      <w:r>
+        <w:t>Iteration 4:</w:t>
+      </w:r>
+      <w:r>
+        <w:t xml:space="preserve"> Chatbot part 4</w:t>
+      </w:r>
+      <w:r>
+        <w:t xml:space="preserve"> (Weeks 9-10)</w:t>
+      </w:r>
+    </w:p>
+    <w:p>
+      <w:pPr>
         <w:rPr>
-          <w:b/>
-          <w:bCs/>
+          <w:rFonts w:hint="eastAsia"/>
         </w:rPr>
-        <w:t>Experience personalized interaction through context memory (e.g., the bot remembers the user's name).</w:t>
-      </w:r>
-    </w:p>
-    <w:p>
-      <w:pPr>
+      </w:pPr>
+      <w:r>
+        <w:t>We expl</w:t>
+      </w:r>
+      <w:r>
+        <w:t>ored the techniques for cleaning text (e.g. remove stop words and punctuation)</w:t>
+      </w:r>
+      <w:r>
+        <w:t>,</w:t>
+      </w:r>
+      <w:r>
+        <w:t xml:space="preserve"> </w:t>
+      </w:r>
+      <w:r>
+        <w:t xml:space="preserve">stemming and </w:t>
+      </w:r>
+      <w:r>
+        <w:t>lemmatization.</w:t>
+      </w:r>
+      <w:r>
+        <w:t xml:space="preserve"> And when I use lemmatization in the chatbot, it always classifies “borrowing” as a noun. So, I </w:t>
+      </w:r>
+      <w:r>
+        <w:t>implemented</w:t>
+      </w:r>
+      <w:r>
+        <w:t xml:space="preserve"> a filter dictionary to </w:t>
+      </w:r>
+      <w:r>
+        <w:t>explicitly</w:t>
+      </w:r>
+      <w:r>
+        <w:t xml:space="preserve"> </w:t>
+      </w:r>
+      <w:r>
+        <w:t>map words like</w:t>
+      </w:r>
+      <w:r>
+        <w:t xml:space="preserve"> “borrowing” and “loaned” to verb.</w:t>
+      </w:r>
+      <w:r>
+        <w:t xml:space="preserve"> </w:t>
+      </w:r>
+      <w:r>
         <w:rPr>
-          <w:b/>
-          <w:bCs/>
+          <w:rFonts w:hint="eastAsia"/>
         </w:rPr>
-      </w:pPr>
-      <w:r>
-        <w:rPr>
-          <w:b/>
-          <w:bCs/>
-        </w:rPr>
-        <w:t>2. Process Reflection (Iterative Development)</w:t>
-      </w:r>
-    </w:p>
-    <w:p>
-      <w:pPr>
-        <w:rPr>
-          <w:b/>
-          <w:bCs/>
-        </w:rPr>
-      </w:pPr>
-      <w:r>
-        <w:rPr>
-          <w:b/>
-          <w:bCs/>
-        </w:rPr>
-        <w:t>The development of this chatbot followed an iterative process over the course of the module:</w:t>
-      </w:r>
-    </w:p>
-    <w:p>
-      <w:pPr>
-        <w:numPr>
-          <w:ilvl w:val="0"/>
-          <w:numId w:val="8"/>
-        </w:numPr>
-        <w:rPr>
-          <w:b/>
-          <w:bCs/>
-        </w:rPr>
-      </w:pPr>
-      <w:r>
-        <w:rPr>
-          <w:b/>
-          <w:bCs/>
-        </w:rPr>
-        <w:t>Iteration 1: Basic Logic (Weeks 1-3) I initially built a simple responder using if-else statements. The feedback on this approach was that it was too rigid; users had to type exact phrases to get a response.</w:t>
-      </w:r>
-    </w:p>
-    <w:p>
-      <w:pPr>
-        <w:numPr>
-          <w:ilvl w:val="0"/>
-          <w:numId w:val="8"/>
-        </w:numPr>
-        <w:rPr>
-          <w:b/>
-          <w:bCs/>
-        </w:rPr>
-      </w:pPr>
-      <w:r>
-        <w:rPr>
-          <w:b/>
-          <w:bCs/>
-        </w:rPr>
-        <w:t>Iteration 2: Data Separation (Weeks 4-6) To improve maintainability, I moved hardcoded patterns into a Python dictionary. I later migrated this to an external intents.json file. This allows non-developers to update responses (like changing opening hours) without touching the code.</w:t>
-      </w:r>
-    </w:p>
-    <w:p>
-      <w:pPr>
-        <w:numPr>
-          <w:ilvl w:val="0"/>
-          <w:numId w:val="8"/>
-        </w:numPr>
-        <w:rPr>
-          <w:b/>
-          <w:bCs/>
-        </w:rPr>
-      </w:pPr>
-      <w:r>
-        <w:rPr>
-          <w:b/>
-          <w:bCs/>
-        </w:rPr>
-        <w:t xml:space="preserve">Iteration 3: Modular Functions &amp; Advanced Logic (Weeks 7-8) I introduced a secondary dataset, books.json, to handle the library </w:t>
-      </w:r>
-      <w:r>
-        <w:rPr>
-          <w:b/>
-          <w:bCs/>
-        </w:rPr>
-        <w:lastRenderedPageBreak/>
-        <w:t>inventory. I structured the code into specific functions (e.g., borrow_book, update_books) to handle business logic separately from the chat logic.</w:t>
-      </w:r>
-    </w:p>
-    <w:p>
-      <w:pPr>
-        <w:numPr>
-          <w:ilvl w:val="0"/>
-          <w:numId w:val="8"/>
-        </w:numPr>
-        <w:rPr>
-          <w:b/>
-          <w:bCs/>
-        </w:rPr>
-      </w:pPr>
-      <w:r>
-        <w:rPr>
-          <w:b/>
-          <w:bCs/>
-        </w:rPr>
-        <w:t>Iteration 4: NLP &amp; Robustness (Weeks 9-10) Testing revealed that the bot failed to recognize word variations (e.g., "borrowing" vs. "borrow"). I integrated the NLTK library for lemmatization. A specific challenge arose where NLTK misclassified "borrowing" as a noun, failing to lemmatize it to "borrow." I resolved this by implementing a "manual correction dictionary" inside the preprocessing pipeline to force specific verbs to be recognized correctly.</w:t>
-      </w:r>
-    </w:p>
-    <w:p>
-      <w:pPr>
-        <w:rPr>
-          <w:b/>
-          <w:bCs/>
-        </w:rPr>
-      </w:pPr>
-      <w:r>
-        <w:rPr>
-          <w:b/>
-          <w:bCs/>
-        </w:rPr>
-        <w:t>3. Code Organisation</w:t>
-      </w:r>
-    </w:p>
-    <w:p>
-      <w:pPr>
-        <w:rPr>
-          <w:b/>
-          <w:bCs/>
-        </w:rPr>
-      </w:pPr>
-      <w:r>
-        <w:rPr>
-          <w:b/>
-          <w:bCs/>
-        </w:rPr>
+        <w:t>I</w:t>
+      </w:r>
+      <w:r>
+        <w:t>n addition</w:t>
+      </w:r>
+      <w:r>
+        <w:t>,</w:t>
+      </w:r>
+      <w:r>
+        <w:t xml:space="preserve"> I </w:t>
+      </w:r>
+      <w:r>
+        <w:t>decided on</w:t>
+      </w:r>
+      <w:r>
+        <w:t xml:space="preserve"> </w:t>
+      </w:r>
+      <w:r>
+        <w:t xml:space="preserve">the topic of my chatbot </w:t>
+      </w:r>
+      <w:r>
+        <w:t>to be</w:t>
+      </w:r>
+      <w:r>
+        <w:t xml:space="preserve"> the library assistant.</w:t>
+      </w:r>
+      <w:r>
+        <w:t xml:space="preserve"> Therefore, I focused on those advance features after setting up the basic chatbot.</w:t>
+      </w:r>
+    </w:p>
+    <w:p>
+      <w:r>
+        <w:t xml:space="preserve">3. Code </w:t>
+      </w:r>
+      <w:r>
+        <w:t>Organization</w:t>
+      </w:r>
+    </w:p>
+    <w:p>
+      <w:r>
         <w:t>The project follows software engineering best practices by ensuring high modularity and separation of concerns:</w:t>
       </w:r>
     </w:p>
@@ -303,16 +318,8 @@
           <w:ilvl w:val="0"/>
           <w:numId w:val="9"/>
         </w:numPr>
-        <w:rPr>
-          <w:b/>
-          <w:bCs/>
-        </w:rPr>
-      </w:pPr>
-      <w:r>
-        <w:rPr>
-          <w:b/>
-          <w:bCs/>
-        </w:rPr>
+      </w:pPr>
+      <w:r>
         <w:t>Data Separation:</w:t>
       </w:r>
     </w:p>
@@ -322,16 +329,8 @@
           <w:ilvl w:val="1"/>
           <w:numId w:val="9"/>
         </w:numPr>
-        <w:rPr>
-          <w:b/>
-          <w:bCs/>
-        </w:rPr>
-      </w:pPr>
-      <w:r>
-        <w:rPr>
-          <w:b/>
-          <w:bCs/>
-        </w:rPr>
+      </w:pPr>
+      <w:r>
         <w:t>intents.json: Stores conversational patterns and responses.</w:t>
       </w:r>
     </w:p>
@@ -341,16 +340,8 @@
           <w:ilvl w:val="1"/>
           <w:numId w:val="9"/>
         </w:numPr>
-        <w:rPr>
-          <w:b/>
-          <w:bCs/>
-        </w:rPr>
-      </w:pPr>
-      <w:r>
-        <w:rPr>
-          <w:b/>
-          <w:bCs/>
-        </w:rPr>
+      </w:pPr>
+      <w:r>
         <w:t>books.json: Stores the inventory database (book titles, authors, quantities).</w:t>
       </w:r>
     </w:p>
@@ -360,17 +351,15 @@
           <w:ilvl w:val="0"/>
           <w:numId w:val="9"/>
         </w:numPr>
-        <w:rPr>
-          <w:b/>
-          <w:bCs/>
-        </w:rPr>
-      </w:pPr>
-      <w:r>
-        <w:rPr>
-          <w:b/>
-          <w:bCs/>
-        </w:rPr>
-        <w:t>Function Hierarchy:</w:t>
+      </w:pPr>
+      <w:r>
+        <w:t xml:space="preserve">Function </w:t>
+      </w:r>
+      <w:r>
+        <w:t>Separation</w:t>
+      </w:r>
+      <w:r>
+        <w:t>:</w:t>
       </w:r>
     </w:p>
     <w:p>
@@ -379,16 +368,8 @@
           <w:ilvl w:val="1"/>
           <w:numId w:val="9"/>
         </w:numPr>
-        <w:rPr>
-          <w:b/>
-          <w:bCs/>
-        </w:rPr>
-      </w:pPr>
-      <w:r>
-        <w:rPr>
-          <w:b/>
-          <w:bCs/>
-        </w:rPr>
+      </w:pPr>
+      <w:r>
         <w:t>Core Functions: load_json handles file I/O; chatbot_main manages the lifecycle of the application.</w:t>
       </w:r>
     </w:p>
@@ -398,16 +379,8 @@
           <w:ilvl w:val="1"/>
           <w:numId w:val="9"/>
         </w:numPr>
-        <w:rPr>
-          <w:b/>
-          <w:bCs/>
-        </w:rPr>
-      </w:pPr>
-      <w:r>
-        <w:rPr>
-          <w:b/>
-          <w:bCs/>
-        </w:rPr>
+      </w:pPr>
+      <w:r>
         <w:t>NLP Pipeline: preprocess_input handles tokenization, POS tagging, and lemmatization.</w:t>
       </w:r>
     </w:p>
@@ -417,16 +390,8 @@
           <w:ilvl w:val="1"/>
           <w:numId w:val="9"/>
         </w:numPr>
-        <w:rPr>
-          <w:b/>
-          <w:bCs/>
-        </w:rPr>
-      </w:pPr>
-      <w:r>
-        <w:rPr>
-          <w:b/>
-          <w:bCs/>
-        </w:rPr>
+      </w:pPr>
+      <w:r>
         <w:t>Logic Router: get_response acts as the main controller. It delegates specific tasks to get_response_of_books when book-related intents are detected.</w:t>
       </w:r>
     </w:p>
@@ -436,46 +401,33 @@
           <w:ilvl w:val="1"/>
           <w:numId w:val="9"/>
         </w:numPr>
-        <w:rPr>
-          <w:b/>
-          <w:bCs/>
-        </w:rPr>
-      </w:pPr>
-      <w:r>
-        <w:rPr>
-          <w:b/>
-          <w:bCs/>
-        </w:rPr>
-        <w:t>Helper Functions: Specialized functions like check_availability and update_books handle specific database operations.</w:t>
-      </w:r>
-    </w:p>
-    <w:p>
-      <w:pPr>
-        <w:rPr>
-          <w:b/>
-          <w:bCs/>
-        </w:rPr>
-      </w:pPr>
-      <w:r>
-        <w:rPr>
-          <w:b/>
-          <w:bCs/>
-        </w:rPr>
+      </w:pPr>
+      <w:r>
+        <w:t>Helper Functions: Specialized functions like check_availability and update_books</w:t>
+      </w:r>
+      <w:r>
+        <w:t xml:space="preserve"> to reduce the c</w:t>
+      </w:r>
+      <w:r>
+        <w:t xml:space="preserve">yclomatic </w:t>
+      </w:r>
+      <w:r>
+        <w:t>c</w:t>
+      </w:r>
+      <w:r>
+        <w:t>omplexity</w:t>
+      </w:r>
+      <w:r>
+        <w:t>.</w:t>
+      </w:r>
+    </w:p>
+    <w:p>
+      <w:r>
         <w:t>4. Advanced Features</w:t>
       </w:r>
     </w:p>
     <w:p>
-      <w:pPr>
-        <w:rPr>
-          <w:b/>
-          <w:bCs/>
-        </w:rPr>
-      </w:pPr>
-      <w:r>
-        <w:rPr>
-          <w:b/>
-          <w:bCs/>
-        </w:rPr>
+      <w:r>
         <w:lastRenderedPageBreak/>
         <w:t>Beyond standard pattern matching, this chatbot implements several advanced features:</w:t>
       </w:r>
@@ -486,16 +438,8 @@
           <w:ilvl w:val="0"/>
           <w:numId w:val="10"/>
         </w:numPr>
-        <w:rPr>
-          <w:b/>
-          <w:bCs/>
-        </w:rPr>
-      </w:pPr>
-      <w:r>
-        <w:rPr>
-          <w:b/>
-          <w:bCs/>
-        </w:rPr>
+      </w:pPr>
+      <w:r>
         <w:t>Inventory Management System: Unlike a static FAQ bot, this system reads and writes to a database (books.json). It calculates available_copies = total - loaned in real-time. When a user borrows a book, the loaned_quantity updates, and the changes are saved back to the JSON file upon exit.</w:t>
       </w:r>
     </w:p>
@@ -505,17 +449,54 @@
           <w:ilvl w:val="0"/>
           <w:numId w:val="10"/>
         </w:numPr>
-        <w:rPr>
-          <w:b/>
-          <w:bCs/>
-        </w:rPr>
-      </w:pPr>
-      <w:r>
-        <w:rPr>
-          <w:b/>
-          <w:bCs/>
-        </w:rPr>
-        <w:t>Contextual Memory: The bot uses Regex capture groups (e.g., My name is (.*)) to extract user details and stores them in a user_memory dictionary. It uses dynamic string replacement to personalize responses (e.g., "Nice to meet you, Alice").</w:t>
+      </w:pPr>
+      <w:r>
+        <w:t xml:space="preserve">Contextual Memory: The bot uses Regex capture groups (e.g., My name is (.*)) to extract user details and </w:t>
+      </w:r>
+      <w:r>
+        <w:t>store</w:t>
+      </w:r>
+      <w:r>
+        <w:t xml:space="preserve"> them in a user_memory dictionary. It uses </w:t>
+      </w:r>
+      <w:r>
+        <w:t>template</w:t>
+      </w:r>
+      <w:r>
+        <w:t xml:space="preserve"> replacement to </w:t>
+      </w:r>
+      <w:r>
+        <w:t xml:space="preserve">generate </w:t>
+      </w:r>
+      <w:r>
+        <w:t>personalized</w:t>
+      </w:r>
+      <w:r>
+        <w:t xml:space="preserve"> responses (e.g., "Nice to meet </w:t>
+      </w:r>
+      <w:r>
+        <w:t xml:space="preserve">you, </w:t>
+      </w:r>
+      <w:r>
+        <w:t>{name}.</w:t>
+      </w:r>
+      <w:r>
+        <w:t>"</w:t>
+      </w:r>
+      <w:r>
+        <w:t xml:space="preserve"> become </w:t>
+      </w:r>
+      <w:r>
+        <w:t xml:space="preserve">"Nice to meet you, </w:t>
+      </w:r>
+      <w:r>
+        <w:t>Alice.</w:t>
+      </w:r>
+      <w:r>
+        <w:t>"</w:t>
+      </w:r>
+      <w:r>
+        <w:t>).</w:t>
       </w:r>
     </w:p>
     <w:p>
@@ -524,61 +505,29 @@
           <w:ilvl w:val="0"/>
           <w:numId w:val="10"/>
         </w:numPr>
-        <w:rPr>
-          <w:b/>
-          <w:bCs/>
-        </w:rPr>
-      </w:pPr>
-      <w:r>
-        <w:rPr>
-          <w:b/>
-          <w:bCs/>
-        </w:rPr>
-        <w:t>Advanced NLP Preprocessing: The preprocess_input function uses Part-of-Speech (POS) tagging to improve lemmatization accuracy. It includes a custom exception handler for words like "borrowing" or "loaned" to ensure they match the root intent keywords defined in the JSON file.</w:t>
-      </w:r>
-    </w:p>
-    <w:p>
-      <w:pPr>
-        <w:rPr>
-          <w:b/>
-          <w:bCs/>
-        </w:rPr>
-      </w:pPr>
-      <w:r>
-        <w:rPr>
-          <w:b/>
-          <w:bCs/>
-        </w:rPr>
+      </w:pPr>
+      <w:r>
+        <w:t xml:space="preserve">Advanced NLP Preprocessing: The preprocess_input function uses Part-of-Speech (POS) tagging to improve lemmatization accuracy. It includes a custom exception handler for words like "borrowing" or "loaned" to ensure they match the </w:t>
+      </w:r>
+      <w:r>
+        <w:t>talking situation</w:t>
+      </w:r>
+      <w:r>
+        <w:t>.</w:t>
+      </w:r>
+    </w:p>
+    <w:p>
+      <w:r>
         <w:t>5. Test Cases</w:t>
       </w:r>
     </w:p>
     <w:p>
-      <w:pPr>
-        <w:rPr>
-          <w:b/>
-          <w:bCs/>
-        </w:rPr>
-      </w:pPr>
-      <w:r>
-        <w:rPr>
-          <w:b/>
-          <w:bCs/>
-        </w:rPr>
+      <w:r>
         <w:t>The following test cases demonstrate the chatbot's robustness and functionality:</w:t>
       </w:r>
     </w:p>
     <w:p>
-      <w:pPr>
-        <w:rPr>
-          <w:b/>
-          <w:bCs/>
-        </w:rPr>
-      </w:pPr>
-      <w:r>
-        <w:rPr>
-          <w:b/>
-          <w:bCs/>
-        </w:rPr>
+      <w:r>
         <w:t>Test Case 1: Context &amp; Memory</w:t>
       </w:r>
     </w:p>
@@ -588,16 +537,8 @@
           <w:ilvl w:val="0"/>
           <w:numId w:val="11"/>
         </w:numPr>
-        <w:rPr>
-          <w:b/>
-          <w:bCs/>
-        </w:rPr>
-      </w:pPr>
-      <w:r>
-        <w:rPr>
-          <w:b/>
-          <w:bCs/>
-        </w:rPr>
+      </w:pPr>
+      <w:r>
         <w:t>Goal: Verify the bot can extract entities and recall them.</w:t>
       </w:r>
     </w:p>
@@ -607,16 +548,8 @@
           <w:ilvl w:val="0"/>
           <w:numId w:val="11"/>
         </w:numPr>
-        <w:rPr>
-          <w:b/>
-          <w:bCs/>
-        </w:rPr>
-      </w:pPr>
-      <w:r>
-        <w:rPr>
-          <w:b/>
-          <w:bCs/>
-        </w:rPr>
+      </w:pPr>
+      <w:r>
         <w:t>Input: "My name is Alice"</w:t>
       </w:r>
     </w:p>
@@ -626,16 +559,8 @@
           <w:ilvl w:val="0"/>
           <w:numId w:val="11"/>
         </w:numPr>
-        <w:rPr>
-          <w:b/>
-          <w:bCs/>
-        </w:rPr>
-      </w:pPr>
-      <w:r>
-        <w:rPr>
-          <w:b/>
-          <w:bCs/>
-        </w:rPr>
+      </w:pPr>
+      <w:r>
         <w:t>Behavior: The regex (.*) captures "Alice". The capture_information function stores it in user_memory.</w:t>
       </w:r>
     </w:p>
@@ -645,31 +570,13 @@
           <w:ilvl w:val="0"/>
           <w:numId w:val="11"/>
         </w:numPr>
-        <w:rPr>
-          <w:b/>
-          <w:bCs/>
-        </w:rPr>
-      </w:pPr>
-      <w:r>
-        <w:rPr>
-          <w:b/>
-          <w:bCs/>
-        </w:rPr>
+      </w:pPr>
+      <w:r>
         <w:t>Output: The bot responds with "Nice to meet you, Alice!" confirming the data was stored and retrieved.</w:t>
       </w:r>
     </w:p>
     <w:p>
-      <w:pPr>
-        <w:rPr>
-          <w:b/>
-          <w:bCs/>
-        </w:rPr>
-      </w:pPr>
-      <w:r>
-        <w:rPr>
-          <w:b/>
-          <w:bCs/>
-        </w:rPr>
+      <w:r>
         <w:t>Test Case 2: NLP Preprocessing</w:t>
       </w:r>
     </w:p>
@@ -679,16 +586,8 @@
           <w:ilvl w:val="0"/>
           <w:numId w:val="12"/>
         </w:numPr>
-        <w:rPr>
-          <w:b/>
-          <w:bCs/>
-        </w:rPr>
-      </w:pPr>
-      <w:r>
-        <w:rPr>
-          <w:b/>
-          <w:bCs/>
-        </w:rPr>
+      </w:pPr>
+      <w:r>
         <w:t>Goal: Verify lemmatization handles word variations.</w:t>
       </w:r>
     </w:p>
@@ -698,17 +597,8 @@
           <w:ilvl w:val="0"/>
           <w:numId w:val="12"/>
         </w:numPr>
-        <w:rPr>
-          <w:b/>
-          <w:bCs/>
-        </w:rPr>
-      </w:pPr>
-      <w:r>
-        <w:rPr>
-          <w:b/>
-          <w:bCs/>
-        </w:rPr>
-        <w:lastRenderedPageBreak/>
+      </w:pPr>
+      <w:r>
         <w:t>Input: "What are the borrowing limits?"</w:t>
       </w:r>
     </w:p>
@@ -718,17 +608,13 @@
           <w:ilvl w:val="0"/>
           <w:numId w:val="12"/>
         </w:numPr>
-        <w:rPr>
-          <w:b/>
-          <w:bCs/>
-        </w:rPr>
-      </w:pPr>
-      <w:r>
-        <w:rPr>
-          <w:b/>
-          <w:bCs/>
-        </w:rPr>
-        <w:t>Behavior: The raw input is tokenized. The POS tagger identifies "borrowing". The custom correction logic forces it to be treated as a verb, lemmatizing it to "borrow".</w:t>
+      </w:pPr>
+      <w:r>
+        <w:t xml:space="preserve">Behavior: The raw input is tokenized. The POS tagger identifies </w:t>
+      </w:r>
+      <w:r>
+        <w:lastRenderedPageBreak/>
+        <w:t>"borrowing". The custom correction logic forces it to be treated as a verb, lemmatizing it to "borrow".</w:t>
       </w:r>
     </w:p>
     <w:p>
@@ -737,31 +623,13 @@
           <w:ilvl w:val="0"/>
           <w:numId w:val="12"/>
         </w:numPr>
-        <w:rPr>
-          <w:b/>
-          <w:bCs/>
-        </w:rPr>
-      </w:pPr>
-      <w:r>
-        <w:rPr>
-          <w:b/>
-          <w:bCs/>
-        </w:rPr>
+      </w:pPr>
+      <w:r>
         <w:t>Match: Matches the pattern "borrowing limit" (which might be normalized) or keywords related to borrow_limit intent.</w:t>
       </w:r>
     </w:p>
     <w:p>
-      <w:pPr>
-        <w:rPr>
-          <w:b/>
-          <w:bCs/>
-        </w:rPr>
-      </w:pPr>
-      <w:r>
-        <w:rPr>
-          <w:b/>
-          <w:bCs/>
-        </w:rPr>
+      <w:r>
         <w:t>Test Case 3: Book Transaction Logic</w:t>
       </w:r>
     </w:p>
@@ -771,16 +639,8 @@
           <w:ilvl w:val="0"/>
           <w:numId w:val="13"/>
         </w:numPr>
-        <w:rPr>
-          <w:b/>
-          <w:bCs/>
-        </w:rPr>
-      </w:pPr>
-      <w:r>
-        <w:rPr>
-          <w:b/>
-          <w:bCs/>
-        </w:rPr>
+      </w:pPr>
+      <w:r>
         <w:t>Goal: Verify the inventory system updates correctly.</w:t>
       </w:r>
     </w:p>
@@ -790,16 +650,8 @@
           <w:ilvl w:val="0"/>
           <w:numId w:val="13"/>
         </w:numPr>
-        <w:rPr>
-          <w:b/>
-          <w:bCs/>
-        </w:rPr>
-      </w:pPr>
-      <w:r>
-        <w:rPr>
-          <w:b/>
-          <w:bCs/>
-        </w:rPr>
+      </w:pPr>
+      <w:r>
         <w:t>Scenario: A user wants to borrow "Test Book" (Initial stock: 1 available).</w:t>
       </w:r>
     </w:p>
@@ -809,16 +661,8 @@
           <w:ilvl w:val="0"/>
           <w:numId w:val="13"/>
         </w:numPr>
-        <w:rPr>
-          <w:b/>
-          <w:bCs/>
-        </w:rPr>
-      </w:pPr>
-      <w:r>
-        <w:rPr>
-          <w:b/>
-          <w:bCs/>
-        </w:rPr>
+      </w:pPr>
+      <w:r>
         <w:t>Input: "I want to borrow Test Book"</w:t>
       </w:r>
     </w:p>
@@ -828,16 +672,8 @@
           <w:ilvl w:val="0"/>
           <w:numId w:val="13"/>
         </w:numPr>
-        <w:rPr>
-          <w:b/>
-          <w:bCs/>
-        </w:rPr>
-      </w:pPr>
-      <w:r>
-        <w:rPr>
-          <w:b/>
-          <w:bCs/>
-        </w:rPr>
+      </w:pPr>
+      <w:r>
         <w:t>Behavior: The bot identifies the book, checks if loaned &lt; total, increments loaned_quantity, and returns a success message.</w:t>
       </w:r>
     </w:p>
@@ -847,16 +683,8 @@
           <w:ilvl w:val="0"/>
           <w:numId w:val="13"/>
         </w:numPr>
-        <w:rPr>
-          <w:b/>
-          <w:bCs/>
-        </w:rPr>
-      </w:pPr>
-      <w:r>
-        <w:rPr>
-          <w:b/>
-          <w:bCs/>
-        </w:rPr>
+      </w:pPr>
+      <w:r>
         <w:t>Verification: The internal state of books.json is updated, reducing the available stock to 0.</w:t>
       </w:r>
     </w:p>

</xml_diff>